<commit_message>
sua loi chinh ta trong Report 1.docx. sua loi thieu bullet and numbering. sua lai footer sua lai table of content
</commit_message>
<xml_diff>
--- a/Report/Report 1.docx
+++ b/Report/Report 1.docx
@@ -58,6 +58,7 @@
                     <w:rPr>
                       <w:rFonts w:asciiTheme="minorHAnsi" w:eastAsia="Times New Roman" w:hAnsiTheme="minorHAnsi" w:cstheme="minorHAnsi"/>
                       <w:noProof/>
+                      <w:lang w:eastAsia="ja-JP"/>
                     </w:rPr>
                     <w:drawing>
                       <wp:inline distT="0" distB="0" distL="0" distR="0" wp14:anchorId="65FD5288" wp14:editId="42542337">
@@ -146,7 +147,7 @@
                       <w:szCs w:val="29"/>
                       <w:lang w:val="vi-VN" w:eastAsia="ja-JP"/>
                     </w:rPr>
-                    <w:t>MINISTRY OF EDUCATION ANDTRAININ</w:t>
+                    <w:t>MINISTRY OF EDUCATION AND</w:t>
                   </w:r>
                   <w:r>
                     <w:rPr>
@@ -156,8 +157,20 @@
                       <w:szCs w:val="29"/>
                       <w:lang w:eastAsia="ja-JP"/>
                     </w:rPr>
-                    <w:t>G</w:t>
+                    <w:t xml:space="preserve"> </w:t>
                   </w:r>
+                  <w:r>
+                    <w:rPr>
+                      <w:rFonts w:asciiTheme="minorHAnsi" w:eastAsia="Times New Roman" w:hAnsiTheme="minorHAnsi" w:cstheme="minorHAnsi"/>
+                      <w:b/>
+                      <w:sz w:val="29"/>
+                      <w:szCs w:val="29"/>
+                      <w:lang w:val="vi-VN" w:eastAsia="ja-JP"/>
+                    </w:rPr>
+                    <w:t>TRAININ</w:t>
+                  </w:r>
+                  <w:bookmarkStart w:id="0" w:name="_GoBack"/>
+                  <w:bookmarkEnd w:id="0"/>
                   <w:r>
                     <w:rPr>
                       <w:rFonts w:asciiTheme="minorHAnsi" w:eastAsia="Times New Roman" w:hAnsiTheme="minorHAnsi" w:cstheme="minorHAnsi"/>
@@ -1146,12 +1159,9 @@
         <w:p>
           <w:pPr>
             <w:pStyle w:val="TOC2"/>
-            <w:tabs>
-              <w:tab w:val="left" w:pos="660"/>
-              <w:tab w:val="right" w:leader="dot" w:pos="9016"/>
-            </w:tabs>
             <w:rPr>
               <w:noProof/>
+              <w:lang w:eastAsia="ja-JP"/>
             </w:rPr>
           </w:pPr>
           <w:r>
@@ -1172,7 +1182,7 @@
             </w:rPr>
             <w:fldChar w:fldCharType="separate"/>
           </w:r>
-          <w:hyperlink w:anchor="_Toc398332455" w:history="1">
+          <w:hyperlink w:anchor="_Toc398372918" w:history="1">
             <w:r>
               <w:rPr>
                 <w:rStyle w:val="Hyperlink"/>
@@ -1184,6 +1194,7 @@
             <w:r>
               <w:rPr>
                 <w:noProof/>
+                <w:lang w:eastAsia="ja-JP"/>
               </w:rPr>
               <w:tab/>
             </w:r>
@@ -1193,7 +1204,23 @@
                 <w:rFonts w:cstheme="minorHAnsi"/>
                 <w:noProof/>
               </w:rPr>
-              <w:t>Report 1</w:t>
+              <w:t>Introdu</w:t>
+            </w:r>
+            <w:r>
+              <w:rPr>
+                <w:rStyle w:val="Hyperlink"/>
+                <w:rFonts w:cstheme="minorHAnsi"/>
+                <w:noProof/>
+              </w:rPr>
+              <w:t>c</w:t>
+            </w:r>
+            <w:r>
+              <w:rPr>
+                <w:rStyle w:val="Hyperlink"/>
+                <w:rFonts w:cstheme="minorHAnsi"/>
+                <w:noProof/>
+              </w:rPr>
+              <w:t>tion</w:t>
             </w:r>
             <w:r>
               <w:rPr>
@@ -1214,7 +1241,7 @@
                 <w:noProof/>
                 <w:webHidden/>
               </w:rPr>
-              <w:instrText xml:space="preserve"> PAGEREF _Toc398332455 \h </w:instrText>
+              <w:instrText xml:space="preserve"> PAGEREF _Toc398372918 \h </w:instrText>
             </w:r>
             <w:r>
               <w:rPr>
@@ -1248,15 +1275,12 @@
         <w:p>
           <w:pPr>
             <w:pStyle w:val="TOC2"/>
-            <w:tabs>
-              <w:tab w:val="left" w:pos="660"/>
-              <w:tab w:val="right" w:leader="dot" w:pos="9016"/>
-            </w:tabs>
             <w:rPr>
               <w:noProof/>
+              <w:lang w:eastAsia="ja-JP"/>
             </w:rPr>
           </w:pPr>
-          <w:hyperlink w:anchor="_Toc398332456" w:history="1">
+          <w:hyperlink w:anchor="_Toc398372919" w:history="1">
             <w:r>
               <w:rPr>
                 <w:rStyle w:val="Hyperlink"/>
@@ -1268,6 +1292,7 @@
             <w:r>
               <w:rPr>
                 <w:noProof/>
+                <w:lang w:eastAsia="ja-JP"/>
               </w:rPr>
               <w:tab/>
             </w:r>
@@ -1277,7 +1302,23 @@
                 <w:rFonts w:cstheme="minorHAnsi"/>
                 <w:noProof/>
               </w:rPr>
-              <w:t>Project Information</w:t>
+              <w:t>Project In</w:t>
+            </w:r>
+            <w:r>
+              <w:rPr>
+                <w:rStyle w:val="Hyperlink"/>
+                <w:rFonts w:cstheme="minorHAnsi"/>
+                <w:noProof/>
+              </w:rPr>
+              <w:t>f</w:t>
+            </w:r>
+            <w:r>
+              <w:rPr>
+                <w:rStyle w:val="Hyperlink"/>
+                <w:rFonts w:cstheme="minorHAnsi"/>
+                <w:noProof/>
+              </w:rPr>
+              <w:t>ormation</w:t>
             </w:r>
             <w:r>
               <w:rPr>
@@ -1298,7 +1339,7 @@
                 <w:noProof/>
                 <w:webHidden/>
               </w:rPr>
-              <w:instrText xml:space="preserve"> PAGEREF _Toc398332456 \h </w:instrText>
+              <w:instrText xml:space="preserve"> PAGEREF _Toc398372919 \h </w:instrText>
             </w:r>
             <w:r>
               <w:rPr>
@@ -1332,15 +1373,12 @@
         <w:p>
           <w:pPr>
             <w:pStyle w:val="TOC2"/>
-            <w:tabs>
-              <w:tab w:val="left" w:pos="660"/>
-              <w:tab w:val="right" w:leader="dot" w:pos="9016"/>
-            </w:tabs>
             <w:rPr>
               <w:noProof/>
+              <w:lang w:eastAsia="ja-JP"/>
             </w:rPr>
           </w:pPr>
-          <w:hyperlink w:anchor="_Toc398332457" w:history="1">
+          <w:hyperlink w:anchor="_Toc398372920" w:history="1">
             <w:r>
               <w:rPr>
                 <w:rStyle w:val="Hyperlink"/>
@@ -1352,6 +1390,7 @@
             <w:r>
               <w:rPr>
                 <w:noProof/>
+                <w:lang w:eastAsia="ja-JP"/>
               </w:rPr>
               <w:tab/>
             </w:r>
@@ -1382,7 +1421,7 @@
                 <w:noProof/>
                 <w:webHidden/>
               </w:rPr>
-              <w:instrText xml:space="preserve"> PAGEREF _Toc398332457 \h </w:instrText>
+              <w:instrText xml:space="preserve"> PAGEREF _Toc398372920 \h </w:instrText>
             </w:r>
             <w:r>
               <w:rPr>
@@ -1416,21 +1455,26 @@
         <w:p>
           <w:pPr>
             <w:pStyle w:val="TOC2"/>
-            <w:tabs>
-              <w:tab w:val="right" w:leader="dot" w:pos="9016"/>
-            </w:tabs>
             <w:rPr>
               <w:noProof/>
+              <w:lang w:eastAsia="ja-JP"/>
             </w:rPr>
           </w:pPr>
-          <w:hyperlink w:anchor="_Toc398332458" w:history="1">
+          <w:hyperlink w:anchor="_Toc398372921" w:history="1">
             <w:r>
               <w:rPr>
                 <w:rStyle w:val="Hyperlink"/>
                 <w:rFonts w:cstheme="minorHAnsi"/>
                 <w:noProof/>
               </w:rPr>
-              <w:t xml:space="preserve">c. </w:t>
+              <w:t>c.</w:t>
+            </w:r>
+            <w:r>
+              <w:rPr>
+                <w:noProof/>
+                <w:lang w:eastAsia="ja-JP"/>
+              </w:rPr>
+              <w:tab/>
             </w:r>
             <w:r>
               <w:rPr>
@@ -1438,14 +1482,6 @@
                 <w:rFonts w:cstheme="minorHAnsi"/>
                 <w:noProof/>
               </w:rPr>
-              <w:t xml:space="preserve">     </w:t>
-            </w:r>
-            <w:r>
-              <w:rPr>
-                <w:rStyle w:val="Hyperlink"/>
-                <w:rFonts w:cstheme="minorHAnsi"/>
-                <w:noProof/>
-              </w:rPr>
               <w:t>Roles and Responsibilities:</w:t>
             </w:r>
             <w:r>
@@ -1467,7 +1503,7 @@
                 <w:noProof/>
                 <w:webHidden/>
               </w:rPr>
-              <w:instrText xml:space="preserve"> PAGEREF _Toc398332458 \h </w:instrText>
+              <w:instrText xml:space="preserve"> PAGEREF _Toc398372921 \h </w:instrText>
             </w:r>
             <w:r>
               <w:rPr>
@@ -1519,7 +1555,6 @@
           <w:rFonts w:asciiTheme="minorHAnsi" w:hAnsiTheme="minorHAnsi" w:cstheme="minorHAnsi"/>
         </w:rPr>
       </w:pPr>
-      <w:bookmarkStart w:id="0" w:name="_GoBack"/>
       <w:r>
         <w:rPr>
           <w:rFonts w:asciiTheme="minorHAnsi" w:hAnsiTheme="minorHAnsi" w:cstheme="minorHAnsi"/>
@@ -1539,19 +1574,16 @@
           <w:color w:val="auto"/>
         </w:rPr>
       </w:pPr>
-      <w:bookmarkStart w:id="1" w:name="_Toc367174337"/>
-      <w:bookmarkStart w:id="2" w:name="_Toc398332455"/>
-      <w:bookmarkEnd w:id="0"/>
+      <w:bookmarkStart w:id="1" w:name="_Toc398372918"/>
       <w:r>
         <w:rPr>
           <w:rFonts w:asciiTheme="minorHAnsi" w:hAnsiTheme="minorHAnsi" w:cstheme="minorHAnsi"/>
           <w:color w:val="auto"/>
         </w:rPr>
         <w:lastRenderedPageBreak/>
-        <w:t>Report 1</w:t>
+        <w:t>Introduction</w:t>
       </w:r>
       <w:bookmarkEnd w:id="1"/>
-      <w:bookmarkEnd w:id="2"/>
     </w:p>
     <w:p>
       <w:pPr>
@@ -1565,8 +1597,8 @@
           <w:color w:val="auto"/>
         </w:rPr>
       </w:pPr>
-      <w:bookmarkStart w:id="3" w:name="_Toc367174338"/>
-      <w:bookmarkStart w:id="4" w:name="_Toc398332456"/>
+      <w:bookmarkStart w:id="2" w:name="_Toc367174338"/>
+      <w:bookmarkStart w:id="3" w:name="_Toc398372919"/>
       <w:r>
         <w:rPr>
           <w:rFonts w:asciiTheme="minorHAnsi" w:hAnsiTheme="minorHAnsi" w:cstheme="minorHAnsi"/>
@@ -1574,8 +1606,8 @@
         </w:rPr>
         <w:t>Project Information</w:t>
       </w:r>
+      <w:bookmarkEnd w:id="2"/>
       <w:bookmarkEnd w:id="3"/>
-      <w:bookmarkEnd w:id="4"/>
     </w:p>
     <w:p>
       <w:pPr>
@@ -1594,8 +1626,8 @@
           <w:szCs w:val="24"/>
         </w:rPr>
       </w:pPr>
-      <w:bookmarkStart w:id="5" w:name="_Toc335720524"/>
-      <w:bookmarkStart w:id="6" w:name="_Toc367174339"/>
+      <w:bookmarkStart w:id="4" w:name="_Toc335720524"/>
+      <w:bookmarkStart w:id="5" w:name="_Toc367174339"/>
       <w:r>
         <w:rPr>
           <w:rFonts w:asciiTheme="minorHAnsi" w:hAnsiTheme="minorHAnsi" w:cstheme="minorHAnsi"/>
@@ -1839,7 +1871,7 @@
           <w:color w:val="auto"/>
         </w:rPr>
       </w:pPr>
-      <w:bookmarkStart w:id="7" w:name="_Toc398332457"/>
+      <w:bookmarkStart w:id="6" w:name="_Toc398372920"/>
       <w:r>
         <w:rPr>
           <w:rFonts w:asciiTheme="minorHAnsi" w:hAnsiTheme="minorHAnsi" w:cstheme="minorHAnsi"/>
@@ -1847,9 +1879,9 @@
         </w:rPr>
         <w:t>Overview of similar existing solutions</w:t>
       </w:r>
+      <w:bookmarkEnd w:id="4"/>
       <w:bookmarkEnd w:id="5"/>
       <w:bookmarkEnd w:id="6"/>
-      <w:bookmarkEnd w:id="7"/>
     </w:p>
     <w:p>
       <w:pPr>
@@ -1862,8 +1894,8 @@
           <w:szCs w:val="26"/>
         </w:rPr>
       </w:pPr>
-      <w:bookmarkStart w:id="8" w:name="_Toc335720525"/>
-      <w:bookmarkStart w:id="9" w:name="_Toc367174340"/>
+      <w:bookmarkStart w:id="7" w:name="_Toc335720525"/>
+      <w:bookmarkStart w:id="8" w:name="_Toc367174340"/>
       <w:r>
         <w:rPr>
           <w:rFonts w:asciiTheme="minorHAnsi" w:hAnsiTheme="minorHAnsi" w:cstheme="minorHAnsi"/>
@@ -1888,10 +1920,10 @@
         </w:rPr>
         <w:t xml:space="preserve">nternet today due to the development of online services are very popular and are widely known for its usability, </w:t>
       </w:r>
-      <w:bookmarkStart w:id="10" w:name="_Toc335720526"/>
-      <w:bookmarkStart w:id="11" w:name="_Toc367174341"/>
+      <w:bookmarkStart w:id="9" w:name="_Toc335720526"/>
+      <w:bookmarkStart w:id="10" w:name="_Toc367174341"/>
+      <w:bookmarkEnd w:id="7"/>
       <w:bookmarkEnd w:id="8"/>
-      <w:bookmarkEnd w:id="9"/>
       <w:r>
         <w:rPr>
           <w:rFonts w:asciiTheme="minorHAnsi" w:hAnsiTheme="minorHAnsi" w:cstheme="minorHAnsi"/>
@@ -1960,30 +1992,26 @@
     <w:p>
       <w:pPr>
         <w:pStyle w:val="Heading2"/>
-        <w:ind w:left="1080"/>
+        <w:numPr>
+          <w:ilvl w:val="1"/>
+          <w:numId w:val="2"/>
+        </w:numPr>
         <w:rPr>
           <w:rFonts w:asciiTheme="minorHAnsi" w:hAnsiTheme="minorHAnsi" w:cstheme="minorHAnsi"/>
           <w:color w:val="auto"/>
         </w:rPr>
       </w:pPr>
-      <w:bookmarkStart w:id="12" w:name="_Toc398332458"/>
+      <w:bookmarkStart w:id="11" w:name="_Toc398372921"/>
+      <w:bookmarkEnd w:id="9"/>
       <w:bookmarkEnd w:id="10"/>
-      <w:bookmarkEnd w:id="11"/>
       <w:r>
         <w:rPr>
           <w:rFonts w:asciiTheme="minorHAnsi" w:hAnsiTheme="minorHAnsi" w:cstheme="minorHAnsi"/>
           <w:color w:val="auto"/>
         </w:rPr>
-        <w:t>c</w:t>
+        <w:t>Roles and Responsibilities:</w:t>
       </w:r>
-      <w:r>
-        <w:rPr>
-          <w:rFonts w:asciiTheme="minorHAnsi" w:hAnsiTheme="minorHAnsi" w:cstheme="minorHAnsi"/>
-          <w:color w:val="auto"/>
-        </w:rPr>
-        <w:t>. Roles and Responsibilities:</w:t>
-      </w:r>
-      <w:bookmarkEnd w:id="12"/>
+      <w:bookmarkEnd w:id="11"/>
       <w:r>
         <w:rPr>
           <w:rFonts w:asciiTheme="minorHAnsi" w:hAnsiTheme="minorHAnsi" w:cstheme="minorHAnsi"/>
@@ -2732,13 +2760,7 @@
       <w:rPr>
         <w:rFonts w:asciiTheme="majorHAnsi" w:eastAsiaTheme="majorEastAsia" w:hAnsiTheme="majorHAnsi" w:cstheme="majorBidi"/>
       </w:rPr>
-      <w:t>RS</w:t>
-    </w:r>
-    <w:r>
-      <w:rPr>
-        <w:rFonts w:asciiTheme="majorHAnsi" w:eastAsiaTheme="majorEastAsia" w:hAnsiTheme="majorHAnsi" w:cstheme="majorBidi"/>
-      </w:rPr>
-      <w:t>-Website</w:t>
+      <w:t>FAMSAM-Project</w:t>
     </w:r>
     <w:r>
       <w:tab/>
@@ -2774,7 +2796,7 @@
           <w:rPr>
             <w:noProof/>
           </w:rPr>
-          <w:t>2</w:t>
+          <w:t>1</w:t>
         </w:r>
         <w:r>
           <w:rPr>
@@ -3276,7 +3298,7 @@
   <w:abstractNum w:abstractNumId="4">
     <w:nsid w:val="5E49547B"/>
     <w:multiLevelType w:val="hybridMultilevel"/>
-    <w:tmpl w:val="7F320408"/>
+    <w:tmpl w:val="EF508372"/>
     <w:lvl w:ilvl="0" w:tplc="0409000F">
       <w:start w:val="1"/>
       <w:numFmt w:val="decimal"/>
@@ -3971,8 +3993,12 @@
     <w:uiPriority w:val="39"/>
     <w:unhideWhenUsed/>
     <w:qFormat/>
-    <w:rsid w:val="00790389"/>
+    <w:rsid w:val="0010706A"/>
     <w:pPr>
+      <w:tabs>
+        <w:tab w:val="left" w:pos="660"/>
+        <w:tab w:val="right" w:leader="dot" w:pos="9016"/>
+      </w:tabs>
       <w:spacing w:after="100"/>
       <w:ind w:left="220"/>
     </w:pPr>
@@ -4729,7 +4755,7 @@
 </file>
 
 <file path=customXml/itemProps1.xml><?xml version="1.0" encoding="utf-8"?>
-<ds:datastoreItem xmlns:ds="http://schemas.openxmlformats.org/officeDocument/2006/customXml" ds:itemID="{DC0B35E9-2B29-45D6-855E-1DB81B7D08AC}">
+<ds:datastoreItem xmlns:ds="http://schemas.openxmlformats.org/officeDocument/2006/customXml" ds:itemID="{F5D4C627-3B37-4B77-8374-8E7B2C21CF4A}">
   <ds:schemaRefs>
     <ds:schemaRef ds:uri="http://schemas.openxmlformats.org/officeDocument/2006/bibliography"/>
   </ds:schemaRefs>

</xml_diff>